<commit_message>
added Laz cultural lang.
</commit_message>
<xml_diff>
--- a/cv/enes_uzun_cv.docx
+++ b/cv/enes_uzun_cv.docx
@@ -248,8 +248,6 @@
             </w:hyperlink>
           </w:p>
         </w:tc>
-        <w:bookmarkStart w:id="0" w:name="_GoBack"/>
-        <w:bookmarkEnd w:id="0"/>
       </w:tr>
       <w:tr>
         <w:trPr>
@@ -764,6 +762,7 @@
               <w:spacing w:after="80"/>
               <w:rPr>
                 <w:rFonts w:ascii="Times New Roman" w:eastAsia="Times New Roman" w:hAnsi="Times New Roman" w:cs="Times New Roman"/>
+                <w:i/>
                 <w:sz w:val="24"/>
                 <w:szCs w:val="24"/>
               </w:rPr>
@@ -773,6 +772,8 @@
                 <w:rPr>
                   <w:rStyle w:val="Hyperlink"/>
                   <w:rFonts w:ascii="Times New Roman" w:eastAsia="Times New Roman" w:hAnsi="Times New Roman" w:cs="Times New Roman"/>
+                  <w:i/>
+                  <w:color w:val="auto"/>
                   <w:sz w:val="24"/>
                   <w:szCs w:val="24"/>
                   <w:u w:val="none"/>
@@ -888,6 +889,8 @@
             </w:r>
           </w:p>
         </w:tc>
+        <w:bookmarkStart w:id="0" w:name="_GoBack"/>
+        <w:bookmarkEnd w:id="0"/>
       </w:tr>
     </w:tbl>
     <w:p>
@@ -6696,7 +6699,7 @@
 </file>
 
 <file path=customXml/itemProps1.xml><?xml version="1.0" encoding="utf-8"?>
-<ds:datastoreItem xmlns:ds="http://schemas.openxmlformats.org/officeDocument/2006/customXml" ds:itemID="{8A2AE55A-F0EA-4726-A638-677FEB86DCA4}">
+<ds:datastoreItem xmlns:ds="http://schemas.openxmlformats.org/officeDocument/2006/customXml" ds:itemID="{884619A0-187F-45B8-A6F5-FD097163D153}">
   <ds:schemaRefs>
     <ds:schemaRef ds:uri="http://schemas.openxmlformats.org/officeDocument/2006/bibliography"/>
   </ds:schemaRefs>

</xml_diff>

<commit_message>
added Laz cultural lang. v2 table grid
</commit_message>
<xml_diff>
--- a/cv/enes_uzun_cv.docx
+++ b/cv/enes_uzun_cv.docx
@@ -355,6 +355,13 @@
       <w:tblPr>
         <w:tblStyle w:val="TableGrid"/>
         <w:tblW w:w="0" w:type="auto"/>
+        <w:tblBorders>
+          <w:top w:val="none" w:sz="0" w:space="0" w:color="auto"/>
+          <w:left w:val="none" w:sz="0" w:space="0" w:color="auto"/>
+          <w:bottom w:val="none" w:sz="0" w:space="0" w:color="auto"/>
+          <w:right w:val="none" w:sz="0" w:space="0" w:color="auto"/>
+          <w:insideH w:val="none" w:sz="0" w:space="0" w:color="auto"/>
+        </w:tblBorders>
         <w:tblLook w:val="04A0" w:firstRow="1" w:lastRow="0" w:firstColumn="1" w:lastColumn="0" w:noHBand="0" w:noVBand="1"/>
       </w:tblPr>
       <w:tblGrid>
@@ -6699,7 +6706,7 @@
 </file>
 
 <file path=customXml/itemProps1.xml><?xml version="1.0" encoding="utf-8"?>
-<ds:datastoreItem xmlns:ds="http://schemas.openxmlformats.org/officeDocument/2006/customXml" ds:itemID="{884619A0-187F-45B8-A6F5-FD097163D153}">
+<ds:datastoreItem xmlns:ds="http://schemas.openxmlformats.org/officeDocument/2006/customXml" ds:itemID="{72D5910B-044A-42D9-8A9C-6DC3B669B341}">
   <ds:schemaRefs>
     <ds:schemaRef ds:uri="http://schemas.openxmlformats.org/officeDocument/2006/bibliography"/>
   </ds:schemaRefs>

</xml_diff>